<commit_message>
Update Website Project Checklist (1).docx
</commit_message>
<xml_diff>
--- a/Website Project Checklist (1).docx
+++ b/Website Project Checklist (1).docx
@@ -869,7 +869,7 @@
                 </w:rPr>
                 <w:id w:val="1975793482"/>
                 <w14:checkbox>
-                  <w14:checked w14:val="0"/>
+                  <w14:checked w14:val="1"/>
                   <w14:checkedState w14:val="0052" w14:font="Wingdings 2"/>
                   <w14:uncheckedState w14:val="2610" w14:font="MS Gothic"/>
                 </w14:checkbox>
@@ -878,12 +878,11 @@
               <w:sdtContent>
                 <w:r>
                   <w:rPr>
-                    <w:rFonts w:ascii="MS Gothic" w:eastAsia="MS Gothic" w:hAnsi="MS Gothic" w:hint="eastAsia"/>
                     <w:b/>
                     <w:sz w:val="28"/>
                     <w:szCs w:val="28"/>
                   </w:rPr>
-                  <w:t>☐</w:t>
+                  <w:sym w:font="Wingdings 2" w:char="F052"/>
                 </w:r>
               </w:sdtContent>
             </w:sdt>
@@ -956,6 +955,25 @@
               </w:rPr>
               <w:t>example)</w:t>
             </w:r>
+          </w:p>
+        </w:tc>
+      </w:tr>
+      <w:tr>
+        <w:trPr>
+          <w:trHeight w:val="381"/>
+        </w:trPr>
+        <w:tc>
+          <w:tcPr>
+            <w:tcW w:w="10916" w:type="dxa"/>
+          </w:tcPr>
+          <w:p>
+            <w:pPr>
+              <w:rPr>
+                <w:b/>
+                <w:sz w:val="28"/>
+                <w:szCs w:val="28"/>
+              </w:rPr>
+            </w:pPr>
           </w:p>
         </w:tc>
       </w:tr>
@@ -983,7 +1001,7 @@
                 </w:rPr>
                 <w:id w:val="47658380"/>
                 <w14:checkbox>
-                  <w14:checked w14:val="0"/>
+                  <w14:checked w14:val="1"/>
                   <w14:checkedState w14:val="0052" w14:font="Wingdings 2"/>
                   <w14:uncheckedState w14:val="2610" w14:font="MS Gothic"/>
                 </w14:checkbox>
@@ -992,12 +1010,11 @@
               <w:sdtContent>
                 <w:r>
                   <w:rPr>
-                    <w:rFonts w:ascii="MS Gothic" w:eastAsia="MS Gothic" w:hAnsi="MS Gothic" w:hint="eastAsia"/>
                     <w:b/>
                     <w:sz w:val="28"/>
                     <w:szCs w:val="28"/>
                   </w:rPr>
-                  <w:t>☐</w:t>
+                  <w:sym w:font="Wingdings 2" w:char="F052"/>
                 </w:r>
               </w:sdtContent>
             </w:sdt>
@@ -1612,7 +1629,7 @@
                 </w:rPr>
                 <w:id w:val="915975522"/>
                 <w14:checkbox>
-                  <w14:checked w14:val="0"/>
+                  <w14:checked w14:val="1"/>
                   <w14:checkedState w14:val="0052" w14:font="Wingdings 2"/>
                   <w14:uncheckedState w14:val="2610" w14:font="MS Gothic"/>
                 </w14:checkbox>
@@ -1621,12 +1638,11 @@
               <w:sdtContent>
                 <w:r>
                   <w:rPr>
-                    <w:rFonts w:ascii="MS Gothic" w:eastAsia="MS Gothic" w:hAnsi="MS Gothic" w:hint="eastAsia"/>
                     <w:b/>
                     <w:sz w:val="28"/>
                     <w:szCs w:val="28"/>
                   </w:rPr>
-                  <w:t>☐</w:t>
+                  <w:sym w:font="Wingdings 2" w:char="F052"/>
                 </w:r>
               </w:sdtContent>
             </w:sdt>
@@ -1792,7 +1808,7 @@
                 </w:rPr>
                 <w:id w:val="-2012437631"/>
                 <w14:checkbox>
-                  <w14:checked w14:val="0"/>
+                  <w14:checked w14:val="1"/>
                   <w14:checkedState w14:val="0052" w14:font="Wingdings 2"/>
                   <w14:uncheckedState w14:val="2610" w14:font="MS Gothic"/>
                 </w14:checkbox>
@@ -1801,12 +1817,11 @@
               <w:sdtContent>
                 <w:r>
                   <w:rPr>
-                    <w:rFonts w:ascii="MS Gothic" w:eastAsia="MS Gothic" w:hAnsi="MS Gothic" w:hint="eastAsia"/>
                     <w:b/>
                     <w:sz w:val="28"/>
                     <w:szCs w:val="28"/>
                   </w:rPr>
-                  <w:t>☐</w:t>
+                  <w:sym w:font="Wingdings 2" w:char="F052"/>
                 </w:r>
               </w:sdtContent>
             </w:sdt>
@@ -1859,7 +1874,7 @@
                 </w:rPr>
                 <w:id w:val="1636135602"/>
                 <w14:checkbox>
-                  <w14:checked w14:val="0"/>
+                  <w14:checked w14:val="1"/>
                   <w14:checkedState w14:val="0052" w14:font="Wingdings 2"/>
                   <w14:uncheckedState w14:val="2610" w14:font="MS Gothic"/>
                 </w14:checkbox>
@@ -1868,12 +1883,11 @@
               <w:sdtContent>
                 <w:r>
                   <w:rPr>
-                    <w:rFonts w:ascii="MS Gothic" w:eastAsia="MS Gothic" w:hAnsi="MS Gothic" w:hint="eastAsia"/>
                     <w:b/>
                     <w:sz w:val="28"/>
                     <w:szCs w:val="28"/>
                   </w:rPr>
-                  <w:t>☐</w:t>
+                  <w:sym w:font="Wingdings 2" w:char="F052"/>
                 </w:r>
               </w:sdtContent>
             </w:sdt>
@@ -1939,7 +1953,7 @@
                 </w:rPr>
                 <w:id w:val="-238406104"/>
                 <w14:checkbox>
-                  <w14:checked w14:val="0"/>
+                  <w14:checked w14:val="1"/>
                   <w14:checkedState w14:val="0052" w14:font="Wingdings 2"/>
                   <w14:uncheckedState w14:val="2610" w14:font="MS Gothic"/>
                 </w14:checkbox>
@@ -1948,12 +1962,11 @@
               <w:sdtContent>
                 <w:r>
                   <w:rPr>
-                    <w:rFonts w:ascii="MS Gothic" w:eastAsia="MS Gothic" w:hAnsi="MS Gothic" w:hint="eastAsia"/>
                     <w:b/>
                     <w:sz w:val="28"/>
                     <w:szCs w:val="28"/>
                   </w:rPr>
-                  <w:t>☐</w:t>
+                  <w:sym w:font="Wingdings 2" w:char="F052"/>
                 </w:r>
               </w:sdtContent>
             </w:sdt>

</xml_diff>